<commit_message>
added logic and docs for Lab11
</commit_message>
<xml_diff>
--- a/Labs/Lab11/resources/Lab11.docx
+++ b/Labs/Lab11/resources/Lab11.docx
@@ -48,6 +48,14 @@
         </w:rPr>
         <w:t xml:space="preserve">Тема: </w:t>
       </w:r>
+      <w:r>
+        <w:rPr>
+          <w:rFonts w:ascii="Times New Roman" w:hAnsi="Times New Roman" w:cs="Times New Roman"/>
+          <w:sz w:val="28"/>
+          <w:szCs w:val="28"/>
+        </w:rPr>
+        <w:t>Копирование по ссылке и по значению.</w:t>
+      </w:r>
     </w:p>
     <w:p>
       <w:pPr>
@@ -153,6 +161,46 @@
         </w:rPr>
         <w:br/>
       </w:r>
+      <w:r>
+        <w:rPr>
+          <w:noProof/>
+        </w:rPr>
+        <w:drawing>
+          <wp:inline distT="0" distB="0" distL="0" distR="0" wp14:anchorId="1FF1B6AF" wp14:editId="525651F7">
+            <wp:extent cx="5339669" cy="572494"/>
+            <wp:effectExtent l="0" t="0" r="0" b="0"/>
+            <wp:docPr id="2" name="Рисунок 2"/>
+            <wp:cNvGraphicFramePr>
+              <a:graphicFrameLocks xmlns:a="http://schemas.openxmlformats.org/drawingml/2006/main" noChangeAspect="1"/>
+            </wp:cNvGraphicFramePr>
+            <a:graphic xmlns:a="http://schemas.openxmlformats.org/drawingml/2006/main">
+              <a:graphicData uri="http://schemas.openxmlformats.org/drawingml/2006/picture">
+                <pic:pic xmlns:pic="http://schemas.openxmlformats.org/drawingml/2006/picture">
+                  <pic:nvPicPr>
+                    <pic:cNvPr id="1" name=""/>
+                    <pic:cNvPicPr/>
+                  </pic:nvPicPr>
+                  <pic:blipFill>
+                    <a:blip r:embed="rId4"/>
+                    <a:stretch>
+                      <a:fillRect/>
+                    </a:stretch>
+                  </pic:blipFill>
+                  <pic:spPr>
+                    <a:xfrm>
+                      <a:off x="0" y="0"/>
+                      <a:ext cx="5431579" cy="582348"/>
+                    </a:xfrm>
+                    <a:prstGeom prst="rect">
+                      <a:avLst/>
+                    </a:prstGeom>
+                  </pic:spPr>
+                </pic:pic>
+              </a:graphicData>
+            </a:graphic>
+          </wp:inline>
+        </w:drawing>
+      </w:r>
     </w:p>
     <w:p>
       <w:pPr>
@@ -235,15 +283,16 @@
           <w:rFonts w:ascii="Times New Roman" w:hAnsi="Times New Roman" w:cs="Times New Roman"/>
           <w:sz w:val="24"/>
           <w:szCs w:val="24"/>
-        </w:rPr>
-      </w:pPr>
-      <w:r>
-        <w:rPr>
-          <w:rFonts w:ascii="Times New Roman" w:hAnsi="Times New Roman" w:cs="Times New Roman"/>
-          <w:sz w:val="24"/>
-          <w:szCs w:val="24"/>
           <w:lang w:val="en-US"/>
         </w:rPr>
+      </w:pPr>
+      <w:r>
+        <w:rPr>
+          <w:rFonts w:ascii="Times New Roman" w:hAnsi="Times New Roman" w:cs="Times New Roman"/>
+          <w:sz w:val="24"/>
+          <w:szCs w:val="24"/>
+          <w:lang w:val="en-US"/>
+        </w:rPr>
         <w:t>Lab</w:t>
       </w:r>
       <w:r>
@@ -271,6 +320,56 @@
           <w:lang w:val="en-US"/>
         </w:rPr>
         <w:t>html</w:t>
+      </w:r>
+    </w:p>
+    <w:p>
+      <w:pPr>
+        <w:spacing w:after="0" w:line="240" w:lineRule="auto"/>
+        <w:rPr>
+          <w:rFonts w:ascii="Times New Roman" w:hAnsi="Times New Roman" w:cs="Times New Roman"/>
+          <w:sz w:val="24"/>
+          <w:szCs w:val="24"/>
+        </w:rPr>
+      </w:pPr>
+      <w:r>
+        <w:rPr>
+          <w:noProof/>
+        </w:rPr>
+        <w:drawing>
+          <wp:inline distT="0" distB="0" distL="0" distR="0" wp14:anchorId="5E13FC37" wp14:editId="2F4C465A">
+            <wp:extent cx="5330825" cy="6456459"/>
+            <wp:effectExtent l="0" t="0" r="3175" b="1905"/>
+            <wp:docPr id="1" name="Рисунок 1"/>
+            <wp:cNvGraphicFramePr>
+              <a:graphicFrameLocks xmlns:a="http://schemas.openxmlformats.org/drawingml/2006/main" noChangeAspect="1"/>
+            </wp:cNvGraphicFramePr>
+            <a:graphic xmlns:a="http://schemas.openxmlformats.org/drawingml/2006/main">
+              <a:graphicData uri="http://schemas.openxmlformats.org/drawingml/2006/picture">
+                <pic:pic xmlns:pic="http://schemas.openxmlformats.org/drawingml/2006/picture">
+                  <pic:nvPicPr>
+                    <pic:cNvPr id="1" name=""/>
+                    <pic:cNvPicPr/>
+                  </pic:nvPicPr>
+                  <pic:blipFill>
+                    <a:blip r:embed="rId5"/>
+                    <a:stretch>
+                      <a:fillRect/>
+                    </a:stretch>
+                  </pic:blipFill>
+                  <pic:spPr>
+                    <a:xfrm>
+                      <a:off x="0" y="0"/>
+                      <a:ext cx="5338659" cy="6465948"/>
+                    </a:xfrm>
+                    <a:prstGeom prst="rect">
+                      <a:avLst/>
+                    </a:prstGeom>
+                  </pic:spPr>
+                </pic:pic>
+              </a:graphicData>
+            </a:graphic>
+          </wp:inline>
+        </w:drawing>
       </w:r>
     </w:p>
     <w:p>
@@ -290,8 +389,8 @@
           <w:rFonts w:ascii="Times New Roman" w:hAnsi="Times New Roman" w:cs="Times New Roman"/>
           <w:b/>
           <w:bCs/>
-          <w:sz w:val="24"/>
-          <w:szCs w:val="24"/>
+          <w:sz w:val="28"/>
+          <w:szCs w:val="28"/>
         </w:rPr>
       </w:pPr>
       <w:r>
@@ -299,9 +398,10 @@
           <w:rFonts w:ascii="Times New Roman" w:hAnsi="Times New Roman" w:cs="Times New Roman"/>
           <w:b/>
           <w:bCs/>
-          <w:sz w:val="24"/>
-          <w:szCs w:val="24"/>
-        </w:rPr>
+          <w:sz w:val="28"/>
+          <w:szCs w:val="28"/>
+        </w:rPr>
+        <w:lastRenderedPageBreak/>
         <w:t>Результат программы</w:t>
       </w:r>
       <w:r>
@@ -309,8 +409,8 @@
           <w:rFonts w:ascii="Times New Roman" w:hAnsi="Times New Roman" w:cs="Times New Roman"/>
           <w:b/>
           <w:bCs/>
-          <w:sz w:val="24"/>
-          <w:szCs w:val="24"/>
+          <w:sz w:val="28"/>
+          <w:szCs w:val="28"/>
         </w:rPr>
         <w:t>:</w:t>
       </w:r>
@@ -326,6 +426,46 @@
           <w:szCs w:val="24"/>
         </w:rPr>
       </w:pPr>
+      <w:r>
+        <w:rPr>
+          <w:noProof/>
+        </w:rPr>
+        <w:drawing>
+          <wp:inline distT="0" distB="0" distL="0" distR="0" wp14:anchorId="778EDAC2" wp14:editId="3E6B3A57">
+            <wp:extent cx="4667250" cy="4591050"/>
+            <wp:effectExtent l="0" t="0" r="0" b="0"/>
+            <wp:docPr id="3" name="Рисунок 3"/>
+            <wp:cNvGraphicFramePr>
+              <a:graphicFrameLocks xmlns:a="http://schemas.openxmlformats.org/drawingml/2006/main" noChangeAspect="1"/>
+            </wp:cNvGraphicFramePr>
+            <a:graphic xmlns:a="http://schemas.openxmlformats.org/drawingml/2006/main">
+              <a:graphicData uri="http://schemas.openxmlformats.org/drawingml/2006/picture">
+                <pic:pic xmlns:pic="http://schemas.openxmlformats.org/drawingml/2006/picture">
+                  <pic:nvPicPr>
+                    <pic:cNvPr id="1" name=""/>
+                    <pic:cNvPicPr/>
+                  </pic:nvPicPr>
+                  <pic:blipFill>
+                    <a:blip r:embed="rId6"/>
+                    <a:stretch>
+                      <a:fillRect/>
+                    </a:stretch>
+                  </pic:blipFill>
+                  <pic:spPr>
+                    <a:xfrm>
+                      <a:off x="0" y="0"/>
+                      <a:ext cx="4667250" cy="4591050"/>
+                    </a:xfrm>
+                    <a:prstGeom prst="rect">
+                      <a:avLst/>
+                    </a:prstGeom>
+                  </pic:spPr>
+                </pic:pic>
+              </a:graphicData>
+            </a:graphic>
+          </wp:inline>
+        </w:drawing>
+      </w:r>
     </w:p>
     <w:sectPr>
       <w:pgSz w:w="11906" w:h="16838"/>

</xml_diff>